<commit_message>
icc_2018 sources, pps19 fixes
</commit_message>
<xml_diff>
--- a/paper_work/paper_autumn2018/pps2019/paper_pps.docx
+++ b/paper_work/paper_autumn2018/pps2019/paper_pps.docx
@@ -321,6 +321,7 @@
       <w:pPr>
         <w:shd w:val="clear" w:color="auto" w:fill="FFFFFF"/>
         <w:spacing w:after="0" w:line="300" w:lineRule="auto"/>
+        <w:ind w:firstLine="567"/>
         <w:jc w:val="both"/>
         <w:rPr>
           <w:rFonts w:ascii="Times New Roman" w:eastAsia="Times New Roman" w:hAnsi="Times New Roman" w:cs="Times New Roman"/>
@@ -435,7 +436,39 @@
           <w:sz w:val="24"/>
           <w:szCs w:val="24"/>
         </w:rPr>
-        <w:t xml:space="preserve">) анализ [2-3] популярен и актуален в связи с необходимостью продвижения ресурсов, товаров и услуг в сети Интернет. </w:t>
+        <w:t>) анализ [2</w:t>
+      </w:r>
+      <w:r>
+        <w:rPr>
+          <w:rFonts w:ascii="Times New Roman" w:eastAsia="Times New Roman" w:hAnsi="Times New Roman" w:cs="Times New Roman"/>
+          <w:sz w:val="24"/>
+          <w:szCs w:val="24"/>
+        </w:rPr>
+        <w:t>],</w:t>
+      </w:r>
+      <w:r>
+        <w:rPr>
+          <w:rFonts w:ascii="Times New Roman" w:eastAsia="Times New Roman" w:hAnsi="Times New Roman" w:cs="Times New Roman"/>
+          <w:sz w:val="24"/>
+          <w:szCs w:val="24"/>
+        </w:rPr>
+        <w:t xml:space="preserve"> </w:t>
+      </w:r>
+      <w:r>
+        <w:rPr>
+          <w:rFonts w:ascii="Times New Roman" w:eastAsia="Times New Roman" w:hAnsi="Times New Roman" w:cs="Times New Roman"/>
+          <w:sz w:val="24"/>
+          <w:szCs w:val="24"/>
+        </w:rPr>
+        <w:t>[</w:t>
+      </w:r>
+      <w:r>
+        <w:rPr>
+          <w:rFonts w:ascii="Times New Roman" w:eastAsia="Times New Roman" w:hAnsi="Times New Roman" w:cs="Times New Roman"/>
+          <w:sz w:val="24"/>
+          <w:szCs w:val="24"/>
+        </w:rPr>
+        <w:t xml:space="preserve">3] популярен и актуален в связи с необходимостью продвижения ресурсов, товаров и услуг в сети Интернет. </w:t>
       </w:r>
       <w:r>
         <w:rPr>
@@ -491,6 +524,7 @@
       <w:pPr>
         <w:shd w:val="clear" w:color="auto" w:fill="FFFFFF"/>
         <w:spacing w:after="0" w:line="300" w:lineRule="auto"/>
+        <w:ind w:firstLine="567"/>
         <w:jc w:val="both"/>
         <w:rPr>
           <w:rFonts w:ascii="Times New Roman" w:eastAsia="Times New Roman" w:hAnsi="Times New Roman" w:cs="Times New Roman"/>
@@ -520,6 +554,7 @@
       <w:pPr>
         <w:shd w:val="clear" w:color="auto" w:fill="FFFFFF"/>
         <w:spacing w:after="0" w:line="300" w:lineRule="auto"/>
+        <w:ind w:firstLine="567"/>
         <w:jc w:val="both"/>
         <w:rPr>
           <w:rFonts w:ascii="Times New Roman" w:hAnsi="Times New Roman" w:cs="Times New Roman"/>
@@ -588,6 +623,7 @@
       <w:pPr>
         <w:shd w:val="clear" w:color="auto" w:fill="FFFFFF"/>
         <w:spacing w:after="0" w:line="300" w:lineRule="auto"/>
+        <w:ind w:firstLine="567"/>
         <w:jc w:val="both"/>
         <w:rPr>
           <w:rFonts w:ascii="Times New Roman" w:hAnsi="Times New Roman" w:cs="Times New Roman"/>
@@ -636,7 +672,23 @@
           <w:sz w:val="24"/>
           <w:szCs w:val="24"/>
         </w:rPr>
-        <w:t>-</w:t>
+        <w:t>],</w:t>
+      </w:r>
+      <w:r>
+        <w:rPr>
+          <w:rFonts w:ascii="Times New Roman" w:hAnsi="Times New Roman" w:cs="Times New Roman"/>
+          <w:sz w:val="24"/>
+          <w:szCs w:val="24"/>
+        </w:rPr>
+        <w:t xml:space="preserve"> </w:t>
+      </w:r>
+      <w:r>
+        <w:rPr>
+          <w:rFonts w:ascii="Times New Roman" w:hAnsi="Times New Roman" w:cs="Times New Roman"/>
+          <w:sz w:val="24"/>
+          <w:szCs w:val="24"/>
+        </w:rPr>
+        <w:t>[</w:t>
       </w:r>
       <w:r>
         <w:rPr>
@@ -659,6 +711,7 @@
       <w:pPr>
         <w:shd w:val="clear" w:color="auto" w:fill="FFFFFF"/>
         <w:spacing w:after="0" w:line="300" w:lineRule="auto"/>
+        <w:ind w:firstLine="567"/>
         <w:jc w:val="both"/>
         <w:rPr>
           <w:rFonts w:ascii="Times New Roman" w:eastAsia="Times New Roman" w:hAnsi="Times New Roman" w:cs="Times New Roman"/>
@@ -721,6 +774,7 @@
       <w:pPr>
         <w:shd w:val="clear" w:color="auto" w:fill="FFFFFF"/>
         <w:spacing w:after="0" w:line="300" w:lineRule="auto"/>
+        <w:ind w:firstLine="567"/>
         <w:jc w:val="both"/>
         <w:rPr>
           <w:rFonts w:ascii="Times New Roman" w:eastAsia="Times New Roman" w:hAnsi="Times New Roman" w:cs="Times New Roman"/>
@@ -855,7 +909,15 @@
           <w:sz w:val="24"/>
           <w:szCs w:val="24"/>
         </w:rPr>
-        <w:t xml:space="preserve">Тошнота или уровень ключевых слов в тексте – </w:t>
+        <w:t>У</w:t>
+      </w:r>
+      <w:r>
+        <w:rPr>
+          <w:rFonts w:ascii="Times New Roman" w:hAnsi="Times New Roman" w:cs="Times New Roman"/>
+          <w:sz w:val="24"/>
+          <w:szCs w:val="24"/>
+        </w:rPr>
+        <w:t xml:space="preserve">ровень ключевых слов в тексте – </w:t>
       </w:r>
       <w:r>
         <w:rPr>
@@ -884,10 +946,10 @@
             <v:path o:extrusionok="f" gradientshapeok="t" o:connecttype="rect"/>
             <o:lock v:ext="edit" aspectratio="t"/>
           </v:shapetype>
-          <v:shape id="_x0000_i1107" type="#_x0000_t75" style="width:12pt;height:11.25pt" o:ole="">
+          <v:shape id="_x0000_i1025" type="#_x0000_t75" style="width:12pt;height:11.25pt" o:ole="">
             <v:imagedata r:id="rId5" o:title=""/>
           </v:shape>
-          <o:OLEObject Type="Embed" ProgID="Equation.DSMT4" ShapeID="_x0000_i1107" DrawAspect="Content" ObjectID="_1606424509" r:id="rId6"/>
+          <o:OLEObject Type="Embed" ProgID="Equation.DSMT4" ShapeID="_x0000_i1025" DrawAspect="Content" ObjectID="_1610228434" r:id="rId6"/>
         </w:object>
       </w:r>
       <w:r>
@@ -922,7 +984,15 @@
           <w:sz w:val="24"/>
           <w:szCs w:val="24"/>
         </w:rPr>
-        <w:t xml:space="preserve">Уровень воды в тексте или процентное соотношение стоп-слов и общего количества слов в тексте – </w:t>
+        <w:t>П</w:t>
+      </w:r>
+      <w:r>
+        <w:rPr>
+          <w:rFonts w:ascii="Times New Roman" w:hAnsi="Times New Roman" w:cs="Times New Roman"/>
+          <w:sz w:val="24"/>
+          <w:szCs w:val="24"/>
+        </w:rPr>
+        <w:t xml:space="preserve">роцентное соотношение стоп-слов и общего количества слов в тексте – </w:t>
       </w:r>
       <w:r>
         <w:rPr>
@@ -932,10 +1002,10 @@
           <w:szCs w:val="24"/>
         </w:rPr>
         <w:object w:dxaOrig="240" w:dyaOrig="320" w14:anchorId="6607E588">
-          <v:shape id="_x0000_i1127" type="#_x0000_t75" style="width:12pt;height:15.75pt" o:ole="">
+          <v:shape id="_x0000_i1026" type="#_x0000_t75" style="width:12pt;height:15.75pt" o:ole="">
             <v:imagedata r:id="rId7" o:title=""/>
           </v:shape>
-          <o:OLEObject Type="Embed" ProgID="Equation.DSMT4" ShapeID="_x0000_i1127" DrawAspect="Content" ObjectID="_1606424510" r:id="rId8"/>
+          <o:OLEObject Type="Embed" ProgID="Equation.DSMT4" ShapeID="_x0000_i1026" DrawAspect="Content" ObjectID="_1610228435" r:id="rId8"/>
         </w:object>
       </w:r>
       <w:r>
@@ -986,7 +1056,47 @@
           <w:sz w:val="24"/>
           <w:szCs w:val="24"/>
         </w:rPr>
-        <w:t>4-5</w:t>
+        <w:t>4</w:t>
+      </w:r>
+      <w:r>
+        <w:rPr>
+          <w:rFonts w:ascii="Times New Roman" w:hAnsi="Times New Roman" w:cs="Times New Roman"/>
+          <w:sz w:val="24"/>
+          <w:szCs w:val="24"/>
+        </w:rPr>
+        <w:t>]</w:t>
+      </w:r>
+      <w:r>
+        <w:rPr>
+          <w:rFonts w:ascii="Times New Roman" w:hAnsi="Times New Roman" w:cs="Times New Roman"/>
+          <w:sz w:val="24"/>
+          <w:szCs w:val="24"/>
+        </w:rPr>
+        <w:t>,</w:t>
+      </w:r>
+      <w:r>
+        <w:rPr>
+          <w:rFonts w:ascii="Times New Roman" w:hAnsi="Times New Roman" w:cs="Times New Roman"/>
+          <w:sz w:val="24"/>
+          <w:szCs w:val="24"/>
+        </w:rPr>
+        <w:t xml:space="preserve"> </w:t>
+      </w:r>
+      <w:r>
+        <w:rPr>
+          <w:rFonts w:ascii="Times New Roman" w:hAnsi="Times New Roman" w:cs="Times New Roman"/>
+          <w:sz w:val="24"/>
+          <w:szCs w:val="24"/>
+        </w:rPr>
+        <w:t>[</w:t>
+      </w:r>
+      <w:r>
+        <w:rPr>
+          <w:rFonts w:ascii="Times New Roman" w:hAnsi="Times New Roman" w:cs="Times New Roman"/>
+          <w:sz w:val="24"/>
+          <w:szCs w:val="24"/>
+        </w:rPr>
+        <w:t>5</w:t>
       </w:r>
       <w:r>
         <w:rPr>
@@ -1004,10 +1114,10 @@
           <w:szCs w:val="24"/>
         </w:rPr>
         <w:object w:dxaOrig="220" w:dyaOrig="279" w14:anchorId="1E2CD2C8">
-          <v:shape id="_x0000_i1128" type="#_x0000_t75" style="width:11.25pt;height:14.25pt" o:ole="">
+          <v:shape id="_x0000_i1027" type="#_x0000_t75" style="width:11.25pt;height:14.25pt" o:ole="">
             <v:imagedata r:id="rId9" o:title=""/>
           </v:shape>
-          <o:OLEObject Type="Embed" ProgID="Equation.DSMT4" ShapeID="_x0000_i1128" DrawAspect="Content" ObjectID="_1606424511" r:id="rId10"/>
+          <o:OLEObject Type="Embed" ProgID="Equation.DSMT4" ShapeID="_x0000_i1027" DrawAspect="Content" ObjectID="_1610228436" r:id="rId10"/>
         </w:object>
       </w:r>
       <w:r>
@@ -1463,7 +1573,23 @@
           <w:sz w:val="24"/>
           <w:szCs w:val="24"/>
         </w:rPr>
-        <w:t>Киберленика</w:t>
+        <w:t>Киберлени</w:t>
+      </w:r>
+      <w:r>
+        <w:rPr>
+          <w:rFonts w:ascii="Times New Roman" w:eastAsia="Times New Roman" w:hAnsi="Times New Roman" w:cs="Times New Roman"/>
+          <w:sz w:val="24"/>
+          <w:szCs w:val="24"/>
+        </w:rPr>
+        <w:t>н</w:t>
+      </w:r>
+      <w:r>
+        <w:rPr>
+          <w:rFonts w:ascii="Times New Roman" w:eastAsia="Times New Roman" w:hAnsi="Times New Roman" w:cs="Times New Roman"/>
+          <w:sz w:val="24"/>
+          <w:szCs w:val="24"/>
+        </w:rPr>
+        <w:t>ка</w:t>
       </w:r>
       <w:proofErr w:type="spellEnd"/>
       <w:r>
@@ -1582,23 +1708,11 @@
         <w:jc w:val="both"/>
         <w:rPr>
           <w:rFonts w:ascii="Times New Roman" w:eastAsia="Times New Roman" w:hAnsi="Times New Roman" w:cs="Times New Roman"/>
-          <w:b/>
-          <w:bCs/>
-          <w:sz w:val="24"/>
-          <w:szCs w:val="24"/>
-        </w:rPr>
-      </w:pPr>
-      <w:r>
-        <w:rPr>
-          <w:rFonts w:ascii="Times New Roman" w:eastAsia="Times New Roman" w:hAnsi="Times New Roman" w:cs="Times New Roman"/>
-          <w:b/>
-          <w:bCs/>
-          <w:sz w:val="24"/>
-          <w:szCs w:val="24"/>
-        </w:rPr>
-        <w:lastRenderedPageBreak/>
-        <w:t>Исследование</w:t>
-      </w:r>
+          <w:sz w:val="24"/>
+          <w:szCs w:val="24"/>
+          <w:lang w:val="en-US"/>
+        </w:rPr>
+      </w:pPr>
     </w:p>
     <w:p>
       <w:pPr>
@@ -1607,23 +1721,50 @@
         <w:jc w:val="both"/>
         <w:rPr>
           <w:rFonts w:ascii="Times New Roman" w:eastAsia="Times New Roman" w:hAnsi="Times New Roman" w:cs="Times New Roman"/>
-          <w:sz w:val="24"/>
-          <w:szCs w:val="24"/>
-        </w:rPr>
-      </w:pPr>
-      <w:r>
-        <w:rPr>
-          <w:rFonts w:ascii="Times New Roman" w:eastAsia="Times New Roman" w:hAnsi="Times New Roman" w:cs="Times New Roman"/>
-          <w:sz w:val="24"/>
-          <w:szCs w:val="24"/>
-        </w:rPr>
-        <w:t>В рамках исследования проверялась гипотеза о том, что качество научной статьи влияет на значения ранее определенных числовых критериев, а также то, что полученная выборка значений будет соответствовать нормальному распределению.</w:t>
+          <w:b/>
+          <w:bCs/>
+          <w:sz w:val="24"/>
+          <w:szCs w:val="24"/>
+        </w:rPr>
+      </w:pPr>
+      <w:r>
+        <w:rPr>
+          <w:rFonts w:ascii="Times New Roman" w:eastAsia="Times New Roman" w:hAnsi="Times New Roman" w:cs="Times New Roman"/>
+          <w:b/>
+          <w:bCs/>
+          <w:sz w:val="24"/>
+          <w:szCs w:val="24"/>
+        </w:rPr>
+        <w:lastRenderedPageBreak/>
+        <w:t>Исследование</w:t>
       </w:r>
     </w:p>
     <w:p>
       <w:pPr>
         <w:shd w:val="clear" w:color="auto" w:fill="FFFFFF"/>
         <w:spacing w:after="0" w:line="300" w:lineRule="auto"/>
+        <w:ind w:firstLine="567"/>
+        <w:jc w:val="both"/>
+        <w:rPr>
+          <w:rFonts w:ascii="Times New Roman" w:eastAsia="Times New Roman" w:hAnsi="Times New Roman" w:cs="Times New Roman"/>
+          <w:sz w:val="24"/>
+          <w:szCs w:val="24"/>
+        </w:rPr>
+      </w:pPr>
+      <w:r>
+        <w:rPr>
+          <w:rFonts w:ascii="Times New Roman" w:eastAsia="Times New Roman" w:hAnsi="Times New Roman" w:cs="Times New Roman"/>
+          <w:sz w:val="24"/>
+          <w:szCs w:val="24"/>
+        </w:rPr>
+        <w:t>В рамках исследования проверялась гипотеза о том, что качество научной статьи влияет на значения ранее определенных числовых критериев, а также то, что полученная выборка значений будет соответствовать нормальному распределению.</w:t>
+      </w:r>
+    </w:p>
+    <w:p>
+      <w:pPr>
+        <w:shd w:val="clear" w:color="auto" w:fill="FFFFFF"/>
+        <w:spacing w:after="0" w:line="300" w:lineRule="auto"/>
+        <w:ind w:firstLine="567"/>
         <w:jc w:val="both"/>
         <w:rPr>
           <w:rFonts w:ascii="Times New Roman" w:eastAsia="Times New Roman" w:hAnsi="Times New Roman" w:cs="Times New Roman"/>
@@ -2510,7 +2651,16 @@
           <w:szCs w:val="24"/>
           <w:shd w:val="clear" w:color="auto" w:fill="FFFFFF"/>
         </w:rPr>
-        <w:t xml:space="preserve">Статистика критерия для эмпирической функции распределения </w:t>
+        <w:t>с</w:t>
+      </w:r>
+      <w:r>
+        <w:rPr>
+          <w:rFonts w:ascii="Times New Roman" w:hAnsi="Times New Roman" w:cs="Times New Roman"/>
+          <w:sz w:val="24"/>
+          <w:szCs w:val="24"/>
+          <w:shd w:val="clear" w:color="auto" w:fill="FFFFFF"/>
+        </w:rPr>
+        <w:t xml:space="preserve">татистика критерия для эмпирической функции распределения </w:t>
       </w:r>
       <w:r>
         <w:rPr>
@@ -2708,7 +2858,27 @@
           <w:sz w:val="24"/>
           <w:szCs w:val="24"/>
         </w:rPr>
-        <w:t xml:space="preserve"> - результаты тестов для выборки значений уровня ключевых слов в тексте</w:t>
+        <w:t xml:space="preserve"> - </w:t>
+      </w:r>
+      <w:r>
+        <w:rPr>
+          <w:rFonts w:ascii="Times New Roman" w:hAnsi="Times New Roman" w:cs="Times New Roman"/>
+          <w:i w:val="0"/>
+          <w:color w:val="auto"/>
+          <w:sz w:val="24"/>
+          <w:szCs w:val="24"/>
+        </w:rPr>
+        <w:t>Р</w:t>
+      </w:r>
+      <w:r>
+        <w:rPr>
+          <w:rFonts w:ascii="Times New Roman" w:hAnsi="Times New Roman" w:cs="Times New Roman"/>
+          <w:i w:val="0"/>
+          <w:color w:val="auto"/>
+          <w:sz w:val="24"/>
+          <w:szCs w:val="24"/>
+        </w:rPr>
+        <w:t>езультаты тестов для выборки значений уровня ключевых слов в тексте</w:t>
       </w:r>
     </w:p>
     <w:tbl>
@@ -3156,7 +3326,27 @@
           <w:sz w:val="24"/>
           <w:szCs w:val="24"/>
         </w:rPr>
-        <w:t>Таблица 2 - результаты тестов для выборки значений водности текста</w:t>
+        <w:t xml:space="preserve">Таблица 2 - </w:t>
+      </w:r>
+      <w:r>
+        <w:rPr>
+          <w:rFonts w:ascii="Times New Roman" w:hAnsi="Times New Roman" w:cs="Times New Roman"/>
+          <w:i w:val="0"/>
+          <w:color w:val="auto"/>
+          <w:sz w:val="24"/>
+          <w:szCs w:val="24"/>
+        </w:rPr>
+        <w:t>Р</w:t>
+      </w:r>
+      <w:r>
+        <w:rPr>
+          <w:rFonts w:ascii="Times New Roman" w:hAnsi="Times New Roman" w:cs="Times New Roman"/>
+          <w:i w:val="0"/>
+          <w:color w:val="auto"/>
+          <w:sz w:val="24"/>
+          <w:szCs w:val="24"/>
+        </w:rPr>
+        <w:t>езультаты тестов для выборки значений водности текста</w:t>
       </w:r>
     </w:p>
     <w:tbl>
@@ -3651,7 +3841,27 @@
           <w:sz w:val="24"/>
           <w:szCs w:val="24"/>
         </w:rPr>
-        <w:t>Таблица 3 - результаты тестов для выборки значений отклонения текста от идеальн</w:t>
+        <w:t xml:space="preserve">Таблица 3 - </w:t>
+      </w:r>
+      <w:r>
+        <w:rPr>
+          <w:rFonts w:ascii="Times New Roman" w:hAnsi="Times New Roman" w:cs="Times New Roman"/>
+          <w:i w:val="0"/>
+          <w:color w:val="auto"/>
+          <w:sz w:val="24"/>
+          <w:szCs w:val="24"/>
+        </w:rPr>
+        <w:t>Р</w:t>
+      </w:r>
+      <w:r>
+        <w:rPr>
+          <w:rFonts w:ascii="Times New Roman" w:hAnsi="Times New Roman" w:cs="Times New Roman"/>
+          <w:i w:val="0"/>
+          <w:color w:val="auto"/>
+          <w:sz w:val="24"/>
+          <w:szCs w:val="24"/>
+        </w:rPr>
+        <w:t>езультаты тестов для выборки значений отклонения текста от идеальн</w:t>
       </w:r>
       <w:r>
         <w:rPr>
@@ -4331,7 +4541,7 @@
                 <v:shape id="_x0000_i1028" type="#_x0000_t75" style="width:12pt;height:11.25pt" o:ole="">
                   <v:imagedata r:id="rId5" o:title=""/>
                 </v:shape>
-                <o:OLEObject Type="Embed" ProgID="Equation.DSMT4" ShapeID="_x0000_i1028" DrawAspect="Content" ObjectID="_1606424512" r:id="rId16"/>
+                <o:OLEObject Type="Embed" ProgID="Equation.DSMT4" ShapeID="_x0000_i1028" DrawAspect="Content" ObjectID="_1610228437" r:id="rId16"/>
               </w:object>
             </w:r>
           </w:p>
@@ -4414,7 +4624,7 @@
                 <v:shape id="_x0000_i1029" type="#_x0000_t75" style="width:12pt;height:15.75pt" o:ole="">
                   <v:imagedata r:id="rId7" o:title=""/>
                 </v:shape>
-                <o:OLEObject Type="Embed" ProgID="Equation.DSMT4" ShapeID="_x0000_i1029" DrawAspect="Content" ObjectID="_1606424513" r:id="rId17"/>
+                <o:OLEObject Type="Embed" ProgID="Equation.DSMT4" ShapeID="_x0000_i1029" DrawAspect="Content" ObjectID="_1610228438" r:id="rId17"/>
               </w:object>
             </w:r>
           </w:p>
@@ -4496,7 +4706,7 @@
                 <v:shape id="_x0000_i1030" type="#_x0000_t75" style="width:11.25pt;height:14.25pt" o:ole="">
                   <v:imagedata r:id="rId9" o:title=""/>
                 </v:shape>
-                <o:OLEObject Type="Embed" ProgID="Equation.DSMT4" ShapeID="_x0000_i1030" DrawAspect="Content" ObjectID="_1606424514" r:id="rId18"/>
+                <o:OLEObject Type="Embed" ProgID="Equation.DSMT4" ShapeID="_x0000_i1030" DrawAspect="Content" ObjectID="_1610228439" r:id="rId18"/>
               </w:object>
             </w:r>
           </w:p>
@@ -4617,6 +4827,112 @@
         </w:rPr>
         <w:t>], более 2/3 распределения будет содержаться в следующем интервале</w:t>
       </w:r>
+      <w:r>
+        <w:rPr>
+          <w:rFonts w:ascii="Times New Roman" w:eastAsia="Times New Roman" w:hAnsi="Times New Roman" w:cs="Times New Roman"/>
+          <w:sz w:val="24"/>
+          <w:szCs w:val="24"/>
+        </w:rPr>
+        <w:t xml:space="preserve"> </w:t>
+      </w:r>
+      <w:r>
+        <w:rPr>
+          <w:rFonts w:ascii="Times New Roman" w:eastAsia="Times New Roman" w:hAnsi="Times New Roman" w:cs="Times New Roman"/>
+          <w:position w:val="-10"/>
+          <w:sz w:val="24"/>
+          <w:szCs w:val="24"/>
+        </w:rPr>
+        <w:object w:dxaOrig="1380" w:dyaOrig="320" w14:anchorId="450C7ABE">
+          <v:shape id="_x0000_i1031" type="#_x0000_t75" style="width:69pt;height:15.75pt" o:ole="">
+            <v:imagedata r:id="rId19" o:title=""/>
+          </v:shape>
+          <o:OLEObject Type="Embed" ProgID="Equation.DSMT4" ShapeID="_x0000_i1031" DrawAspect="Content" ObjectID="_1610228440" r:id="rId20"/>
+        </w:object>
+      </w:r>
+      <w:r>
+        <w:rPr>
+          <w:rFonts w:ascii="Times New Roman" w:eastAsia="Times New Roman" w:hAnsi="Times New Roman" w:cs="Times New Roman"/>
+          <w:sz w:val="24"/>
+          <w:szCs w:val="24"/>
+        </w:rPr>
+        <w:t xml:space="preserve"> </w:t>
+      </w:r>
+      <w:r>
+        <w:rPr>
+          <w:rFonts w:ascii="Times New Roman" w:eastAsia="Times New Roman" w:hAnsi="Times New Roman" w:cs="Times New Roman"/>
+          <w:sz w:val="24"/>
+          <w:szCs w:val="24"/>
+        </w:rPr>
+        <w:t xml:space="preserve">, где </w:t>
+      </w:r>
+      <w:r>
+        <w:rPr>
+          <w:rStyle w:val="texhtml"/>
+          <w:rFonts w:ascii="Times New Roman" w:hAnsi="Times New Roman" w:cs="Times New Roman"/>
+          <w:sz w:val="24"/>
+          <w:szCs w:val="24"/>
+          <w:shd w:val="clear" w:color="auto" w:fill="FFFFFF"/>
+        </w:rPr>
+        <w:t>μ</w:t>
+      </w:r>
+      <w:r>
+        <w:rPr>
+          <w:rFonts w:ascii="Times New Roman" w:hAnsi="Times New Roman" w:cs="Times New Roman"/>
+          <w:sz w:val="24"/>
+          <w:szCs w:val="24"/>
+          <w:shd w:val="clear" w:color="auto" w:fill="FFFFFF"/>
+          <w:lang w:val="en-US"/>
+        </w:rPr>
+        <w:t> </w:t>
+      </w:r>
+      <w:r>
+        <w:rPr>
+          <w:rFonts w:ascii="Times New Roman" w:hAnsi="Times New Roman" w:cs="Times New Roman"/>
+          <w:sz w:val="24"/>
+          <w:szCs w:val="24"/>
+          <w:shd w:val="clear" w:color="auto" w:fill="FFFFFF"/>
+        </w:rPr>
+        <w:t>– среднее значение выборки, а</w:t>
+      </w:r>
+      <w:r>
+        <w:rPr>
+          <w:rFonts w:ascii="Times New Roman" w:hAnsi="Times New Roman" w:cs="Times New Roman"/>
+          <w:sz w:val="24"/>
+          <w:szCs w:val="24"/>
+          <w:shd w:val="clear" w:color="auto" w:fill="FFFFFF"/>
+          <w:lang w:val="en-US"/>
+        </w:rPr>
+        <w:t> </w:t>
+      </w:r>
+      <w:r>
+        <w:rPr>
+          <w:rStyle w:val="texhtml"/>
+          <w:rFonts w:ascii="Times New Roman" w:hAnsi="Times New Roman" w:cs="Times New Roman"/>
+          <w:sz w:val="24"/>
+          <w:szCs w:val="24"/>
+          <w:shd w:val="clear" w:color="auto" w:fill="FFFFFF"/>
+        </w:rPr>
+        <w:t>σ</w:t>
+      </w:r>
+      <w:r>
+        <w:rPr>
+          <w:rFonts w:ascii="Times New Roman" w:hAnsi="Times New Roman" w:cs="Times New Roman"/>
+          <w:sz w:val="24"/>
+          <w:szCs w:val="24"/>
+          <w:shd w:val="clear" w:color="auto" w:fill="FFFFFF"/>
+          <w:lang w:val="en-US"/>
+        </w:rPr>
+        <w:t> </w:t>
+      </w:r>
+      <w:r>
+        <w:rPr>
+          <w:rFonts w:ascii="Times New Roman" w:hAnsi="Times New Roman" w:cs="Times New Roman"/>
+          <w:sz w:val="24"/>
+          <w:szCs w:val="24"/>
+          <w:shd w:val="clear" w:color="auto" w:fill="FFFFFF"/>
+        </w:rPr>
+        <w:t>– среднеквадратичное отклонение.</w:t>
+      </w:r>
     </w:p>
     <w:p>
       <w:pPr>
@@ -4628,127 +4944,27 @@
           <w:rFonts w:ascii="Times New Roman" w:eastAsia="Times New Roman" w:hAnsi="Times New Roman" w:cs="Times New Roman"/>
           <w:sz w:val="24"/>
           <w:szCs w:val="24"/>
-        </w:rPr>
-      </w:pPr>
-      <w:r>
-        <w:rPr>
-          <w:rFonts w:ascii="Times New Roman" w:eastAsia="Times New Roman" w:hAnsi="Times New Roman" w:cs="Times New Roman"/>
-          <w:position w:val="-10"/>
-          <w:sz w:val="24"/>
-          <w:szCs w:val="24"/>
-        </w:rPr>
-        <w:object w:dxaOrig="1380" w:dyaOrig="320" w14:anchorId="450C7ABE">
-          <v:shape id="_x0000_i1031" type="#_x0000_t75" style="width:69pt;height:15.75pt" o:ole="">
-            <v:imagedata r:id="rId19" o:title=""/>
-          </v:shape>
-          <o:OLEObject Type="Embed" ProgID="Equation.DSMT4" ShapeID="_x0000_i1031" DrawAspect="Content" ObjectID="_1606424515" r:id="rId20"/>
-        </w:object>
-      </w:r>
-      <w:r>
-        <w:rPr>
-          <w:rFonts w:ascii="Times New Roman" w:eastAsia="Times New Roman" w:hAnsi="Times New Roman" w:cs="Times New Roman"/>
-          <w:sz w:val="24"/>
-          <w:szCs w:val="24"/>
-        </w:rPr>
-        <w:t xml:space="preserve"> </w:t>
-      </w:r>
-      <w:r>
-        <w:rPr>
-          <w:rFonts w:ascii="Times New Roman" w:eastAsia="Times New Roman" w:hAnsi="Times New Roman" w:cs="Times New Roman"/>
-          <w:sz w:val="24"/>
-          <w:szCs w:val="24"/>
-        </w:rPr>
-        <w:t xml:space="preserve">, где </w:t>
-      </w:r>
-      <w:r>
-        <w:rPr>
-          <w:rStyle w:val="texhtml"/>
-          <w:rFonts w:ascii="Times New Roman" w:hAnsi="Times New Roman" w:cs="Times New Roman"/>
-          <w:sz w:val="24"/>
-          <w:szCs w:val="24"/>
-          <w:shd w:val="clear" w:color="auto" w:fill="FFFFFF"/>
-        </w:rPr>
-        <w:t>μ</w:t>
-      </w:r>
-      <w:r>
-        <w:rPr>
-          <w:rFonts w:ascii="Times New Roman" w:hAnsi="Times New Roman" w:cs="Times New Roman"/>
-          <w:sz w:val="24"/>
-          <w:szCs w:val="24"/>
-          <w:shd w:val="clear" w:color="auto" w:fill="FFFFFF"/>
-          <w:lang w:val="en-US"/>
-        </w:rPr>
-        <w:t> </w:t>
-      </w:r>
-      <w:r>
-        <w:rPr>
-          <w:rFonts w:ascii="Times New Roman" w:hAnsi="Times New Roman" w:cs="Times New Roman"/>
-          <w:sz w:val="24"/>
-          <w:szCs w:val="24"/>
-          <w:shd w:val="clear" w:color="auto" w:fill="FFFFFF"/>
-        </w:rPr>
-        <w:t>– среднее значение выборки, а</w:t>
-      </w:r>
-      <w:r>
-        <w:rPr>
-          <w:rFonts w:ascii="Times New Roman" w:hAnsi="Times New Roman" w:cs="Times New Roman"/>
-          <w:sz w:val="24"/>
-          <w:szCs w:val="24"/>
-          <w:shd w:val="clear" w:color="auto" w:fill="FFFFFF"/>
-          <w:lang w:val="en-US"/>
-        </w:rPr>
-        <w:t> </w:t>
-      </w:r>
-      <w:r>
-        <w:rPr>
-          <w:rStyle w:val="texhtml"/>
-          <w:rFonts w:ascii="Times New Roman" w:hAnsi="Times New Roman" w:cs="Times New Roman"/>
-          <w:sz w:val="24"/>
-          <w:szCs w:val="24"/>
-          <w:shd w:val="clear" w:color="auto" w:fill="FFFFFF"/>
-        </w:rPr>
-        <w:t>σ</w:t>
-      </w:r>
-      <w:r>
-        <w:rPr>
-          <w:rFonts w:ascii="Times New Roman" w:hAnsi="Times New Roman" w:cs="Times New Roman"/>
-          <w:sz w:val="24"/>
-          <w:szCs w:val="24"/>
-          <w:shd w:val="clear" w:color="auto" w:fill="FFFFFF"/>
-          <w:lang w:val="en-US"/>
-        </w:rPr>
-        <w:t> </w:t>
-      </w:r>
-      <w:r>
-        <w:rPr>
-          <w:rFonts w:ascii="Times New Roman" w:hAnsi="Times New Roman" w:cs="Times New Roman"/>
-          <w:sz w:val="24"/>
-          <w:szCs w:val="24"/>
-          <w:shd w:val="clear" w:color="auto" w:fill="FFFFFF"/>
-        </w:rPr>
-        <w:t>– среднеквадратичное отклонение.</w:t>
-      </w:r>
-    </w:p>
-    <w:p>
-      <w:pPr>
-        <w:shd w:val="clear" w:color="auto" w:fill="FFFFFF"/>
-        <w:spacing w:after="0" w:line="300" w:lineRule="auto"/>
-        <w:ind w:firstLine="567"/>
-        <w:jc w:val="both"/>
-        <w:rPr>
-          <w:rFonts w:ascii="Times New Roman" w:eastAsia="Times New Roman" w:hAnsi="Times New Roman" w:cs="Times New Roman"/>
-          <w:sz w:val="24"/>
-          <w:szCs w:val="24"/>
-        </w:rPr>
-      </w:pPr>
-      <w:r>
-        <w:rPr>
-          <w:rFonts w:ascii="Times New Roman" w:eastAsia="Times New Roman" w:hAnsi="Times New Roman" w:cs="Times New Roman"/>
-          <w:sz w:val="24"/>
-          <w:szCs w:val="24"/>
-        </w:rPr>
-        <w:t>На основе этих данных были установлены интервалы для каждого из числовых критериев:</w:t>
-      </w:r>
+          <w:lang w:val="en-US"/>
+        </w:rPr>
+      </w:pPr>
+      <w:r>
+        <w:rPr>
+          <w:rFonts w:ascii="Times New Roman" w:eastAsia="Times New Roman" w:hAnsi="Times New Roman" w:cs="Times New Roman"/>
+          <w:sz w:val="24"/>
+          <w:szCs w:val="24"/>
+        </w:rPr>
+        <w:t>На основе этих данных были установлены интервалы для каждого из числовых критериев</w:t>
+      </w:r>
+      <w:r>
+        <w:rPr>
+          <w:rFonts w:ascii="Times New Roman" w:eastAsia="Times New Roman" w:hAnsi="Times New Roman" w:cs="Times New Roman"/>
+          <w:sz w:val="24"/>
+          <w:szCs w:val="24"/>
+        </w:rPr>
+        <w:t>. Установленные интервалы представлены в табл. 5.</w:t>
+      </w:r>
+      <w:bookmarkStart w:id="0" w:name="_GoBack"/>
+      <w:bookmarkEnd w:id="0"/>
     </w:p>
     <w:p>
       <w:pPr>
@@ -4861,7 +5077,7 @@
                 <v:shape id="_x0000_i1032" type="#_x0000_t75" style="width:12pt;height:11.25pt" o:ole="">
                   <v:imagedata r:id="rId5" o:title=""/>
                 </v:shape>
-                <o:OLEObject Type="Embed" ProgID="Equation.DSMT4" ShapeID="_x0000_i1032" DrawAspect="Content" ObjectID="_1606424516" r:id="rId21"/>
+                <o:OLEObject Type="Embed" ProgID="Equation.DSMT4" ShapeID="_x0000_i1032" DrawAspect="Content" ObjectID="_1610228441" r:id="rId21"/>
               </w:object>
             </w:r>
           </w:p>
@@ -4956,7 +5172,7 @@
                 <v:shape id="_x0000_i1033" type="#_x0000_t75" style="width:12pt;height:15.75pt" o:ole="">
                   <v:imagedata r:id="rId7" o:title=""/>
                 </v:shape>
-                <o:OLEObject Type="Embed" ProgID="Equation.DSMT4" ShapeID="_x0000_i1033" DrawAspect="Content" ObjectID="_1606424517" r:id="rId22"/>
+                <o:OLEObject Type="Embed" ProgID="Equation.DSMT4" ShapeID="_x0000_i1033" DrawAspect="Content" ObjectID="_1610228442" r:id="rId22"/>
               </w:object>
             </w:r>
           </w:p>
@@ -5013,7 +5229,7 @@
                 <v:shape id="_x0000_i1034" type="#_x0000_t75" style="width:11.25pt;height:14.25pt" o:ole="">
                   <v:imagedata r:id="rId9" o:title=""/>
                 </v:shape>
-                <o:OLEObject Type="Embed" ProgID="Equation.DSMT4" ShapeID="_x0000_i1034" DrawAspect="Content" ObjectID="_1606424518" r:id="rId23"/>
+                <o:OLEObject Type="Embed" ProgID="Equation.DSMT4" ShapeID="_x0000_i1034" DrawAspect="Content" ObjectID="_1610228443" r:id="rId23"/>
               </w:object>
             </w:r>
           </w:p>
@@ -5125,7 +5341,23 @@
           <w:sz w:val="24"/>
           <w:szCs w:val="24"/>
         </w:rPr>
-        <w:t xml:space="preserve">числовых критериев друг от друга показывает ценность каждого из них в отдельности – ни один из критериев не дублирует уже известную информацию. Для доказательства этого была построена матрица ковариации. Был использован </w:t>
+        <w:t xml:space="preserve">числовых критериев друг от друга показывает ценность каждого из них в отдельности – ни один из критериев не дублирует уже известную информацию. Для доказательства этого была построена матрица </w:t>
+      </w:r>
+      <w:r>
+        <w:rPr>
+          <w:rFonts w:ascii="Times New Roman" w:eastAsia="Times New Roman" w:hAnsi="Times New Roman" w:cs="Times New Roman"/>
+          <w:sz w:val="24"/>
+          <w:szCs w:val="24"/>
+        </w:rPr>
+        <w:t>корреляции</w:t>
+      </w:r>
+      <w:r>
+        <w:rPr>
+          <w:rFonts w:ascii="Times New Roman" w:eastAsia="Times New Roman" w:hAnsi="Times New Roman" w:cs="Times New Roman"/>
+          <w:sz w:val="24"/>
+          <w:szCs w:val="24"/>
+        </w:rPr>
+        <w:t xml:space="preserve">. Был использован </w:t>
       </w:r>
       <w:r>
         <w:rPr>
@@ -5166,13 +5398,13 @@
         <w:t xml:space="preserve">) для расчета корреляции числовых критериев на основе полученных выборок: </w:t>
       </w:r>
     </w:p>
-    <w:bookmarkStart w:id="0" w:name="MTBlankEqn"/>
+    <w:bookmarkStart w:id="1" w:name="MTBlankEqn"/>
     <w:p>
       <w:pPr>
         <w:keepNext/>
         <w:shd w:val="clear" w:color="auto" w:fill="FFFFFF"/>
         <w:spacing w:after="0" w:line="300" w:lineRule="auto"/>
-        <w:jc w:val="right"/>
+        <w:jc w:val="center"/>
         <w:rPr>
           <w:rFonts w:ascii="Times New Roman" w:hAnsi="Times New Roman" w:cs="Times New Roman"/>
           <w:sz w:val="24"/>
@@ -5190,34 +5422,10 @@
           <v:shape id="_x0000_i1035" type="#_x0000_t75" style="width:199.5pt;height:45.75pt" o:ole="">
             <v:imagedata r:id="rId24" o:title=""/>
           </v:shape>
-          <o:OLEObject Type="Embed" ProgID="Equation.DSMT4" ShapeID="_x0000_i1035" DrawAspect="Content" ObjectID="_1606424519" r:id="rId25"/>
+          <o:OLEObject Type="Embed" ProgID="Equation.DSMT4" ShapeID="_x0000_i1035" DrawAspect="Content" ObjectID="_1610228444" r:id="rId25"/>
         </w:object>
       </w:r>
-      <w:bookmarkEnd w:id="0"/>
-      <w:r>
-        <w:rPr>
-          <w:rFonts w:ascii="Times New Roman" w:hAnsi="Times New Roman" w:cs="Times New Roman"/>
-          <w:sz w:val="24"/>
-          <w:szCs w:val="24"/>
-        </w:rPr>
-        <w:t xml:space="preserve">               </w:t>
-      </w:r>
-      <w:r>
-        <w:rPr>
-          <w:rFonts w:ascii="Times New Roman" w:hAnsi="Times New Roman" w:cs="Times New Roman"/>
-          <w:sz w:val="24"/>
-          <w:szCs w:val="24"/>
-        </w:rPr>
-        <w:t xml:space="preserve">               </w:t>
-      </w:r>
-      <w:r>
-        <w:rPr>
-          <w:rFonts w:ascii="Times New Roman" w:hAnsi="Times New Roman" w:cs="Times New Roman"/>
-          <w:sz w:val="24"/>
-          <w:szCs w:val="24"/>
-        </w:rPr>
-        <w:t xml:space="preserve">            (1)</w:t>
-      </w:r>
+      <w:bookmarkEnd w:id="1"/>
     </w:p>
     <w:p>
       <w:pPr>
@@ -5354,7 +5562,7 @@
           <v:shape id="_x0000_i1036" type="#_x0000_t75" style="width:30.75pt;height:18pt" o:ole="">
             <v:imagedata r:id="rId26" o:title=""/>
           </v:shape>
-          <o:OLEObject Type="Embed" ProgID="Equation.DSMT4" ShapeID="_x0000_i1036" DrawAspect="Content" ObjectID="_1606424520" r:id="rId27"/>
+          <o:OLEObject Type="Embed" ProgID="Equation.DSMT4" ShapeID="_x0000_i1036" DrawAspect="Content" ObjectID="_1610228445" r:id="rId27"/>
         </w:object>
       </w:r>
       <w:r>
@@ -5427,7 +5635,7 @@
           <v:shape id="_x0000_i1037" type="#_x0000_t75" style="width:14.25pt;height:15pt" o:ole="">
             <v:imagedata r:id="rId28" o:title=""/>
           </v:shape>
-          <o:OLEObject Type="Embed" ProgID="Equation.DSMT4" ShapeID="_x0000_i1037" DrawAspect="Content" ObjectID="_1606424521" r:id="rId29"/>
+          <o:OLEObject Type="Embed" ProgID="Equation.DSMT4" ShapeID="_x0000_i1037" DrawAspect="Content" ObjectID="_1610228446" r:id="rId29"/>
         </w:object>
       </w:r>
       <w:r>
@@ -5453,7 +5661,7 @@
           <v:shape id="_x0000_i1038" type="#_x0000_t75" style="width:11.25pt;height:15.75pt" o:ole="">
             <v:imagedata r:id="rId30" o:title=""/>
           </v:shape>
-          <o:OLEObject Type="Embed" ProgID="Equation.DSMT4" ShapeID="_x0000_i1038" DrawAspect="Content" ObjectID="_1606424522" r:id="rId31"/>
+          <o:OLEObject Type="Embed" ProgID="Equation.DSMT4" ShapeID="_x0000_i1038" DrawAspect="Content" ObjectID="_1610228447" r:id="rId31"/>
         </w:object>
       </w:r>
       <w:r>
@@ -5486,14 +5694,55 @@
           <w:sz w:val="24"/>
           <w:szCs w:val="24"/>
         </w:rPr>
-        <w:t>Полученная матрица ковариации:</w:t>
+        <w:t xml:space="preserve">Полученная матрица </w:t>
+      </w:r>
+      <w:r>
+        <w:rPr>
+          <w:rFonts w:ascii="Times New Roman" w:eastAsia="Times New Roman" w:hAnsi="Times New Roman" w:cs="Times New Roman"/>
+          <w:sz w:val="24"/>
+          <w:szCs w:val="24"/>
+        </w:rPr>
+        <w:t>корреляции</w:t>
+      </w:r>
+      <w:r>
+        <w:rPr>
+          <w:rFonts w:ascii="Times New Roman" w:eastAsia="Times New Roman" w:hAnsi="Times New Roman" w:cs="Times New Roman"/>
+          <w:sz w:val="24"/>
+          <w:szCs w:val="24"/>
+        </w:rPr>
+        <w:t xml:space="preserve"> (матрица </w:t>
+      </w:r>
+      <w:r>
+        <w:rPr>
+          <w:rFonts w:ascii="Times New Roman" w:eastAsia="Times New Roman" w:hAnsi="Times New Roman" w:cs="Times New Roman"/>
+          <w:b/>
+          <w:sz w:val="24"/>
+          <w:szCs w:val="24"/>
+        </w:rPr>
+        <w:t>не</w:t>
+      </w:r>
+      <w:r>
+        <w:rPr>
+          <w:rFonts w:ascii="Times New Roman" w:eastAsia="Times New Roman" w:hAnsi="Times New Roman" w:cs="Times New Roman"/>
+          <w:sz w:val="24"/>
+          <w:szCs w:val="24"/>
+        </w:rPr>
+        <w:t xml:space="preserve"> нормирована)</w:t>
+      </w:r>
+      <w:r>
+        <w:rPr>
+          <w:rFonts w:ascii="Times New Roman" w:eastAsia="Times New Roman" w:hAnsi="Times New Roman" w:cs="Times New Roman"/>
+          <w:sz w:val="24"/>
+          <w:szCs w:val="24"/>
+        </w:rPr>
+        <w:t>:</w:t>
       </w:r>
     </w:p>
     <w:p>
       <w:pPr>
         <w:shd w:val="clear" w:color="auto" w:fill="FFFFFF"/>
         <w:spacing w:after="0" w:line="300" w:lineRule="auto"/>
-        <w:jc w:val="right"/>
+        <w:jc w:val="center"/>
         <w:rPr>
           <w:rFonts w:ascii="Times New Roman" w:hAnsi="Times New Roman" w:cs="Times New Roman"/>
           <w:sz w:val="24"/>
@@ -5511,16 +5760,8 @@
           <v:shape id="_x0000_i1039" type="#_x0000_t75" style="width:120.75pt;height:60pt" o:ole="">
             <v:imagedata r:id="rId32" o:title=""/>
           </v:shape>
-          <o:OLEObject Type="Embed" ProgID="Equation.DSMT4" ShapeID="_x0000_i1039" DrawAspect="Content" ObjectID="_1606424523" r:id="rId33"/>
+          <o:OLEObject Type="Embed" ProgID="Equation.DSMT4" ShapeID="_x0000_i1039" DrawAspect="Content" ObjectID="_1610228448" r:id="rId33"/>
         </w:object>
-      </w:r>
-      <w:r>
-        <w:rPr>
-          <w:rFonts w:ascii="Times New Roman" w:hAnsi="Times New Roman" w:cs="Times New Roman"/>
-          <w:sz w:val="24"/>
-          <w:szCs w:val="24"/>
-        </w:rPr>
-        <w:t xml:space="preserve">                                                          (2)</w:t>
       </w:r>
     </w:p>
     <w:p>
@@ -5570,7 +5811,7 @@
           <v:shape id="_x0000_i1040" type="#_x0000_t75" style="width:12pt;height:11.25pt" o:ole="">
             <v:imagedata r:id="rId5" o:title=""/>
           </v:shape>
-          <o:OLEObject Type="Embed" ProgID="Equation.DSMT4" ShapeID="_x0000_i1040" DrawAspect="Content" ObjectID="_1606424524" r:id="rId34"/>
+          <o:OLEObject Type="Embed" ProgID="Equation.DSMT4" ShapeID="_x0000_i1040" DrawAspect="Content" ObjectID="_1610228449" r:id="rId34"/>
         </w:object>
       </w:r>
       <w:r>
@@ -5592,7 +5833,7 @@
           <v:shape id="_x0000_i1041" type="#_x0000_t75" style="width:12pt;height:15.75pt" o:ole="">
             <v:imagedata r:id="rId7" o:title=""/>
           </v:shape>
-          <o:OLEObject Type="Embed" ProgID="Equation.DSMT4" ShapeID="_x0000_i1041" DrawAspect="Content" ObjectID="_1606424525" r:id="rId35"/>
+          <o:OLEObject Type="Embed" ProgID="Equation.DSMT4" ShapeID="_x0000_i1041" DrawAspect="Content" ObjectID="_1610228450" r:id="rId35"/>
         </w:object>
       </w:r>
       <w:r>
@@ -5614,7 +5855,7 @@
           <v:shape id="_x0000_i1042" type="#_x0000_t75" style="width:12pt;height:15.75pt" o:ole="">
             <v:imagedata r:id="rId7" o:title=""/>
           </v:shape>
-          <o:OLEObject Type="Embed" ProgID="Equation.DSMT4" ShapeID="_x0000_i1042" DrawAspect="Content" ObjectID="_1606424526" r:id="rId36"/>
+          <o:OLEObject Type="Embed" ProgID="Equation.DSMT4" ShapeID="_x0000_i1042" DrawAspect="Content" ObjectID="_1610228451" r:id="rId36"/>
         </w:object>
       </w:r>
       <w:r>
@@ -5636,7 +5877,7 @@
           <v:shape id="_x0000_i1043" type="#_x0000_t75" style="width:11.25pt;height:14.25pt" o:ole="">
             <v:imagedata r:id="rId9" o:title=""/>
           </v:shape>
-          <o:OLEObject Type="Embed" ProgID="Equation.DSMT4" ShapeID="_x0000_i1043" DrawAspect="Content" ObjectID="_1606424527" r:id="rId37"/>
+          <o:OLEObject Type="Embed" ProgID="Equation.DSMT4" ShapeID="_x0000_i1043" DrawAspect="Content" ObjectID="_1610228452" r:id="rId37"/>
         </w:object>
       </w:r>
       <w:r>
@@ -5658,7 +5899,7 @@
           <v:shape id="_x0000_i1044" type="#_x0000_t75" style="width:12pt;height:11.25pt" o:ole="">
             <v:imagedata r:id="rId5" o:title=""/>
           </v:shape>
-          <o:OLEObject Type="Embed" ProgID="Equation.DSMT4" ShapeID="_x0000_i1044" DrawAspect="Content" ObjectID="_1606424528" r:id="rId38"/>
+          <o:OLEObject Type="Embed" ProgID="Equation.DSMT4" ShapeID="_x0000_i1044" DrawAspect="Content" ObjectID="_1610228453" r:id="rId38"/>
         </w:object>
       </w:r>
       <w:r>
@@ -5680,7 +5921,7 @@
           <v:shape id="_x0000_i1045" type="#_x0000_t75" style="width:11.25pt;height:14.25pt" o:ole="">
             <v:imagedata r:id="rId9" o:title=""/>
           </v:shape>
-          <o:OLEObject Type="Embed" ProgID="Equation.DSMT4" ShapeID="_x0000_i1045" DrawAspect="Content" ObjectID="_1606424529" r:id="rId39"/>
+          <o:OLEObject Type="Embed" ProgID="Equation.DSMT4" ShapeID="_x0000_i1045" DrawAspect="Content" ObjectID="_1610228454" r:id="rId39"/>
         </w:object>
       </w:r>
       <w:r>
@@ -5693,11 +5934,35 @@
       </w:r>
       <w:r>
         <w:rPr>
-          <w:rFonts w:ascii="Times New Roman" w:eastAsia="Times New Roman" w:hAnsi="Times New Roman" w:cs="Times New Roman"/>
-          <w:sz w:val="24"/>
-          <w:szCs w:val="24"/>
-        </w:rPr>
-        <w:t>.</w:t>
+          <w:rFonts w:ascii="Times New Roman" w:hAnsi="Times New Roman" w:cs="Times New Roman"/>
+          <w:sz w:val="24"/>
+          <w:szCs w:val="24"/>
+        </w:rPr>
+        <w:t xml:space="preserve">, в связи с </w:t>
+      </w:r>
+      <w:r>
+        <w:rPr>
+          <w:rFonts w:ascii="Times New Roman" w:hAnsi="Times New Roman" w:cs="Times New Roman"/>
+          <w:sz w:val="24"/>
+          <w:szCs w:val="24"/>
+        </w:rPr>
+        <w:t>общим знаменателем, которой можно пр</w:t>
+      </w:r>
+      <w:r>
+        <w:rPr>
+          <w:rFonts w:ascii="Times New Roman" w:hAnsi="Times New Roman" w:cs="Times New Roman"/>
+          <w:sz w:val="24"/>
+          <w:szCs w:val="24"/>
+        </w:rPr>
+        <w:t>е</w:t>
+      </w:r>
+      <w:r>
+        <w:rPr>
+          <w:rFonts w:ascii="Times New Roman" w:hAnsi="Times New Roman" w:cs="Times New Roman"/>
+          <w:sz w:val="24"/>
+          <w:szCs w:val="24"/>
+        </w:rPr>
+        <w:t>небречь.</w:t>
       </w:r>
     </w:p>
     <w:p>
@@ -5825,15 +6090,63 @@
           <w:sz w:val="24"/>
           <w:szCs w:val="24"/>
         </w:rPr>
-        <w:t xml:space="preserve">Перед сравнением примем следующие </w:t>
-      </w:r>
-      <w:r>
-        <w:rPr>
-          <w:rFonts w:ascii="Times New Roman" w:eastAsia="Times New Roman" w:hAnsi="Times New Roman" w:cs="Times New Roman"/>
-          <w:sz w:val="24"/>
-          <w:szCs w:val="24"/>
-        </w:rPr>
-        <w:t>условия оценки работ с помощью анализа критериев:</w:t>
+        <w:t>Принятые</w:t>
+      </w:r>
+      <w:r>
+        <w:rPr>
+          <w:rFonts w:ascii="Times New Roman" w:eastAsia="Times New Roman" w:hAnsi="Times New Roman" w:cs="Times New Roman"/>
+          <w:sz w:val="24"/>
+          <w:szCs w:val="24"/>
+        </w:rPr>
+        <w:t xml:space="preserve"> </w:t>
+      </w:r>
+      <w:r>
+        <w:rPr>
+          <w:rFonts w:ascii="Times New Roman" w:eastAsia="Times New Roman" w:hAnsi="Times New Roman" w:cs="Times New Roman"/>
+          <w:sz w:val="24"/>
+          <w:szCs w:val="24"/>
+        </w:rPr>
+        <w:t xml:space="preserve">условия </w:t>
+      </w:r>
+      <w:r>
+        <w:rPr>
+          <w:rFonts w:ascii="Times New Roman" w:eastAsia="Times New Roman" w:hAnsi="Times New Roman" w:cs="Times New Roman"/>
+          <w:sz w:val="24"/>
+          <w:szCs w:val="24"/>
+        </w:rPr>
+        <w:t xml:space="preserve">проверки </w:t>
+      </w:r>
+      <w:r>
+        <w:rPr>
+          <w:rFonts w:ascii="Times New Roman" w:eastAsia="Times New Roman" w:hAnsi="Times New Roman" w:cs="Times New Roman"/>
+          <w:sz w:val="24"/>
+          <w:szCs w:val="24"/>
+        </w:rPr>
+        <w:t>оцен</w:t>
+      </w:r>
+      <w:r>
+        <w:rPr>
+          <w:rFonts w:ascii="Times New Roman" w:eastAsia="Times New Roman" w:hAnsi="Times New Roman" w:cs="Times New Roman"/>
+          <w:sz w:val="24"/>
+          <w:szCs w:val="24"/>
+        </w:rPr>
+        <w:t>ок</w:t>
+      </w:r>
+      <w:r>
+        <w:rPr>
+          <w:rFonts w:ascii="Times New Roman" w:eastAsia="Times New Roman" w:hAnsi="Times New Roman" w:cs="Times New Roman"/>
+          <w:sz w:val="24"/>
+          <w:szCs w:val="24"/>
+        </w:rPr>
+        <w:t xml:space="preserve"> работ с помощью анализа критериев</w:t>
+      </w:r>
+      <w:r>
+        <w:rPr>
+          <w:rFonts w:ascii="Times New Roman" w:eastAsia="Times New Roman" w:hAnsi="Times New Roman" w:cs="Times New Roman"/>
+          <w:sz w:val="24"/>
+          <w:szCs w:val="24"/>
+        </w:rPr>
+        <w:t xml:space="preserve"> представлены в табл. 6.</w:t>
       </w:r>
     </w:p>
     <w:p>
@@ -5879,7 +6192,6 @@
           <w:color w:val="auto"/>
           <w:sz w:val="24"/>
           <w:szCs w:val="24"/>
-          <w:lang w:val="en-US"/>
         </w:rPr>
         <w:t xml:space="preserve">6 – </w:t>
       </w:r>
@@ -5891,7 +6203,47 @@
           <w:sz w:val="24"/>
           <w:szCs w:val="24"/>
         </w:rPr>
-        <w:t>Условия оценки работ</w:t>
+        <w:t xml:space="preserve">Условия </w:t>
+      </w:r>
+      <w:r>
+        <w:rPr>
+          <w:rFonts w:ascii="Times New Roman" w:hAnsi="Times New Roman" w:cs="Times New Roman"/>
+          <w:i w:val="0"/>
+          <w:color w:val="auto"/>
+          <w:sz w:val="24"/>
+          <w:szCs w:val="24"/>
+        </w:rPr>
+        <w:t xml:space="preserve">проверки </w:t>
+      </w:r>
+      <w:r>
+        <w:rPr>
+          <w:rFonts w:ascii="Times New Roman" w:hAnsi="Times New Roman" w:cs="Times New Roman"/>
+          <w:i w:val="0"/>
+          <w:color w:val="auto"/>
+          <w:sz w:val="24"/>
+          <w:szCs w:val="24"/>
+        </w:rPr>
+        <w:t>оцен</w:t>
+      </w:r>
+      <w:r>
+        <w:rPr>
+          <w:rFonts w:ascii="Times New Roman" w:hAnsi="Times New Roman" w:cs="Times New Roman"/>
+          <w:i w:val="0"/>
+          <w:color w:val="auto"/>
+          <w:sz w:val="24"/>
+          <w:szCs w:val="24"/>
+        </w:rPr>
+        <w:t>ок</w:t>
+      </w:r>
+      <w:r>
+        <w:rPr>
+          <w:rFonts w:ascii="Times New Roman" w:hAnsi="Times New Roman" w:cs="Times New Roman"/>
+          <w:i w:val="0"/>
+          <w:color w:val="auto"/>
+          <w:sz w:val="24"/>
+          <w:szCs w:val="24"/>
+        </w:rPr>
+        <w:t xml:space="preserve"> работ</w:t>
       </w:r>
     </w:p>
     <w:tbl>
@@ -6006,7 +6358,7 @@
                 <v:shape id="_x0000_i1046" type="#_x0000_t75" style="width:48pt;height:20.25pt" o:ole="">
                   <v:imagedata r:id="rId40" o:title=""/>
                 </v:shape>
-                <o:OLEObject Type="Embed" ProgID="Equation.DSMT4" ShapeID="_x0000_i1046" DrawAspect="Content" ObjectID="_1606424530" r:id="rId41"/>
+                <o:OLEObject Type="Embed" ProgID="Equation.DSMT4" ShapeID="_x0000_i1046" DrawAspect="Content" ObjectID="_1610228455" r:id="rId41"/>
               </w:object>
             </w:r>
             <w:r>
@@ -6072,7 +6424,7 @@
                 <v:shape id="_x0000_i1047" type="#_x0000_t75" style="width:47.25pt;height:20.25pt" o:ole="">
                   <v:imagedata r:id="rId42" o:title=""/>
                 </v:shape>
-                <o:OLEObject Type="Embed" ProgID="Equation.DSMT4" ShapeID="_x0000_i1047" DrawAspect="Content" ObjectID="_1606424531" r:id="rId43"/>
+                <o:OLEObject Type="Embed" ProgID="Equation.DSMT4" ShapeID="_x0000_i1047" DrawAspect="Content" ObjectID="_1610228456" r:id="rId43"/>
               </w:object>
             </w:r>
           </w:p>
@@ -6129,7 +6481,7 @@
                 <v:shape id="_x0000_i1048" type="#_x0000_t75" style="width:47.25pt;height:20.25pt" o:ole="">
                   <v:imagedata r:id="rId44" o:title=""/>
                 </v:shape>
-                <o:OLEObject Type="Embed" ProgID="Equation.DSMT4" ShapeID="_x0000_i1048" DrawAspect="Content" ObjectID="_1606424532" r:id="rId45"/>
+                <o:OLEObject Type="Embed" ProgID="Equation.DSMT4" ShapeID="_x0000_i1048" DrawAspect="Content" ObjectID="_1610228457" r:id="rId45"/>
               </w:object>
             </w:r>
           </w:p>
@@ -6268,7 +6620,7 @@
         <w:shd w:val="clear" w:color="auto" w:fill="FFFFFF"/>
         <w:spacing w:after="0" w:line="300" w:lineRule="auto"/>
         <w:ind w:firstLine="567"/>
-        <w:jc w:val="right"/>
+        <w:jc w:val="center"/>
         <w:rPr>
           <w:rFonts w:ascii="Times New Roman" w:eastAsia="Times New Roman" w:hAnsi="Times New Roman" w:cs="Times New Roman"/>
           <w:sz w:val="24"/>
@@ -6283,19 +6635,11 @@
           <w:szCs w:val="24"/>
         </w:rPr>
         <w:object w:dxaOrig="3840" w:dyaOrig="400" w14:anchorId="6B1673EA">
-          <v:shape id="_x0000_i1132" type="#_x0000_t75" style="width:234pt;height:24.75pt" o:ole="">
+          <v:shape id="_x0000_i1049" type="#_x0000_t75" style="width:234pt;height:24.75pt" o:ole="">
             <v:imagedata r:id="rId46" o:title=""/>
           </v:shape>
-          <o:OLEObject Type="Embed" ProgID="Equation.DSMT4" ShapeID="_x0000_i1132" DrawAspect="Content" ObjectID="_1606424533" r:id="rId47"/>
+          <o:OLEObject Type="Embed" ProgID="Equation.DSMT4" ShapeID="_x0000_i1049" DrawAspect="Content" ObjectID="_1610228458" r:id="rId47"/>
         </w:object>
-      </w:r>
-      <w:r>
-        <w:rPr>
-          <w:rFonts w:ascii="Times New Roman" w:hAnsi="Times New Roman" w:cs="Times New Roman"/>
-          <w:sz w:val="24"/>
-          <w:szCs w:val="24"/>
-        </w:rPr>
-        <w:t xml:space="preserve">                                     (3)</w:t>
       </w:r>
       <w:r>
         <w:rPr>
@@ -6394,8 +6738,6 @@
         </w:rPr>
         <w:t xml:space="preserve"> текстах других жанров</w:t>
       </w:r>
-      <w:bookmarkStart w:id="1" w:name="_GoBack"/>
-      <w:bookmarkEnd w:id="1"/>
       <w:r>
         <w:rPr>
           <w:rFonts w:ascii="Times New Roman" w:eastAsia="Times New Roman" w:hAnsi="Times New Roman" w:cs="Times New Roman"/>
@@ -6452,7 +6794,15 @@
           <w:sz w:val="24"/>
           <w:szCs w:val="24"/>
         </w:rPr>
-        <w:t>-23</w:t>
+        <w:t>], [</w:t>
+      </w:r>
+      <w:r>
+        <w:rPr>
+          <w:rFonts w:ascii="Times New Roman" w:eastAsia="Times New Roman" w:hAnsi="Times New Roman" w:cs="Times New Roman"/>
+          <w:sz w:val="24"/>
+          <w:szCs w:val="24"/>
+        </w:rPr>
+        <w:t>23</w:t>
       </w:r>
       <w:r>
         <w:rPr>
@@ -6898,7 +7248,15 @@
           <w:sz w:val="24"/>
           <w:szCs w:val="24"/>
         </w:rPr>
-        <w:t>Результаты оценки представлены в таблице</w:t>
+        <w:t>Результаты оценки представлены в табл</w:t>
+      </w:r>
+      <w:r>
+        <w:rPr>
+          <w:rFonts w:ascii="Times New Roman" w:eastAsia="Times New Roman" w:hAnsi="Times New Roman" w:cs="Times New Roman"/>
+          <w:sz w:val="24"/>
+          <w:szCs w:val="24"/>
+        </w:rPr>
+        <w:t>.</w:t>
       </w:r>
       <w:r>
         <w:rPr>
@@ -6922,7 +7280,7 @@
           <w:sz w:val="24"/>
           <w:szCs w:val="24"/>
         </w:rPr>
-        <w:t>:</w:t>
+        <w:t>.</w:t>
       </w:r>
     </w:p>
     <w:p>
@@ -7028,10 +7386,10 @@
                 <w:szCs w:val="24"/>
               </w:rPr>
               <w:object w:dxaOrig="240" w:dyaOrig="220" w14:anchorId="3EED0EC3">
-                <v:shape id="_x0000_i1049" type="#_x0000_t75" style="width:12pt;height:11.25pt" o:ole="">
+                <v:shape id="_x0000_i1050" type="#_x0000_t75" style="width:12pt;height:11.25pt" o:ole="">
                   <v:imagedata r:id="rId5" o:title=""/>
                 </v:shape>
-                <o:OLEObject Type="Embed" ProgID="Equation.DSMT4" ShapeID="_x0000_i1049" DrawAspect="Content" ObjectID="_1606424534" r:id="rId48"/>
+                <o:OLEObject Type="Embed" ProgID="Equation.DSMT4" ShapeID="_x0000_i1050" DrawAspect="Content" ObjectID="_1610228459" r:id="rId48"/>
               </w:object>
             </w:r>
           </w:p>
@@ -7060,10 +7418,10 @@
                 <w:szCs w:val="24"/>
               </w:rPr>
               <w:object w:dxaOrig="1040" w:dyaOrig="400" w14:anchorId="5FA2EB4F">
-                <v:shape id="_x0000_i1050" type="#_x0000_t75" style="width:51.75pt;height:20.25pt" o:ole="">
+                <v:shape id="_x0000_i1051" type="#_x0000_t75" style="width:51.75pt;height:20.25pt" o:ole="">
                   <v:imagedata r:id="rId49" o:title=""/>
                 </v:shape>
-                <o:OLEObject Type="Embed" ProgID="Equation.DSMT4" ShapeID="_x0000_i1050" DrawAspect="Content" ObjectID="_1606424535" r:id="rId50"/>
+                <o:OLEObject Type="Embed" ProgID="Equation.DSMT4" ShapeID="_x0000_i1051" DrawAspect="Content" ObjectID="_1610228460" r:id="rId50"/>
               </w:object>
             </w:r>
           </w:p>
@@ -7090,10 +7448,10 @@
                 <w:szCs w:val="24"/>
               </w:rPr>
               <w:object w:dxaOrig="240" w:dyaOrig="320" w14:anchorId="18FD0A99">
-                <v:shape id="_x0000_i1051" type="#_x0000_t75" style="width:12pt;height:15.75pt" o:ole="">
+                <v:shape id="_x0000_i1052" type="#_x0000_t75" style="width:12pt;height:15.75pt" o:ole="">
                   <v:imagedata r:id="rId7" o:title=""/>
                 </v:shape>
-                <o:OLEObject Type="Embed" ProgID="Equation.DSMT4" ShapeID="_x0000_i1051" DrawAspect="Content" ObjectID="_1606424536" r:id="rId51"/>
+                <o:OLEObject Type="Embed" ProgID="Equation.DSMT4" ShapeID="_x0000_i1052" DrawAspect="Content" ObjectID="_1610228461" r:id="rId51"/>
               </w:object>
             </w:r>
           </w:p>
@@ -7120,10 +7478,10 @@
                 <w:szCs w:val="24"/>
               </w:rPr>
               <w:object w:dxaOrig="1160" w:dyaOrig="400" w14:anchorId="141A2E62">
-                <v:shape id="_x0000_i1052" type="#_x0000_t75" style="width:57.75pt;height:19.5pt" o:ole="">
+                <v:shape id="_x0000_i1053" type="#_x0000_t75" style="width:57.75pt;height:19.5pt" o:ole="">
                   <v:imagedata r:id="rId52" o:title=""/>
                 </v:shape>
-                <o:OLEObject Type="Embed" ProgID="Equation.DSMT4" ShapeID="_x0000_i1052" DrawAspect="Content" ObjectID="_1606424537" r:id="rId53"/>
+                <o:OLEObject Type="Embed" ProgID="Equation.DSMT4" ShapeID="_x0000_i1053" DrawAspect="Content" ObjectID="_1610228462" r:id="rId53"/>
               </w:object>
             </w:r>
           </w:p>
@@ -7150,10 +7508,10 @@
                 <w:szCs w:val="24"/>
               </w:rPr>
               <w:object w:dxaOrig="220" w:dyaOrig="279" w14:anchorId="096A6392">
-                <v:shape id="_x0000_i1053" type="#_x0000_t75" style="width:11.25pt;height:14.25pt" o:ole="">
+                <v:shape id="_x0000_i1054" type="#_x0000_t75" style="width:11.25pt;height:14.25pt" o:ole="">
                   <v:imagedata r:id="rId9" o:title=""/>
                 </v:shape>
-                <o:OLEObject Type="Embed" ProgID="Equation.DSMT4" ShapeID="_x0000_i1053" DrawAspect="Content" ObjectID="_1606424538" r:id="rId54"/>
+                <o:OLEObject Type="Embed" ProgID="Equation.DSMT4" ShapeID="_x0000_i1054" DrawAspect="Content" ObjectID="_1610228463" r:id="rId54"/>
               </w:object>
             </w:r>
           </w:p>
@@ -7180,10 +7538,10 @@
                 <w:szCs w:val="24"/>
               </w:rPr>
               <w:object w:dxaOrig="1340" w:dyaOrig="400" w14:anchorId="7BB0BC21">
-                <v:shape id="_x0000_i1054" type="#_x0000_t75" style="width:68.25pt;height:20.25pt" o:ole="">
+                <v:shape id="_x0000_i1055" type="#_x0000_t75" style="width:68.25pt;height:20.25pt" o:ole="">
                   <v:imagedata r:id="rId55" o:title=""/>
                 </v:shape>
-                <o:OLEObject Type="Embed" ProgID="Equation.DSMT4" ShapeID="_x0000_i1054" DrawAspect="Content" ObjectID="_1606424539" r:id="rId56"/>
+                <o:OLEObject Type="Embed" ProgID="Equation.DSMT4" ShapeID="_x0000_i1055" DrawAspect="Content" ObjectID="_1610228464" r:id="rId56"/>
               </w:object>
             </w:r>
           </w:p>
@@ -8901,7 +9259,7 @@
           <w:sz w:val="24"/>
           <w:szCs w:val="24"/>
         </w:rPr>
-        <w:t>, так решили и рецензенты научных изданий.</w:t>
+        <w:t>.</w:t>
       </w:r>
     </w:p>
     <w:p>
@@ -8972,10 +9330,10 @@
           <w:szCs w:val="24"/>
         </w:rPr>
         <w:object w:dxaOrig="240" w:dyaOrig="320" w14:anchorId="00297E18">
-          <v:shape id="_x0000_i1055" type="#_x0000_t75" style="width:12pt;height:15.75pt" o:ole="">
+          <v:shape id="_x0000_i1056" type="#_x0000_t75" style="width:12pt;height:15.75pt" o:ole="">
             <v:imagedata r:id="rId7" o:title=""/>
           </v:shape>
-          <o:OLEObject Type="Embed" ProgID="Equation.DSMT4" ShapeID="_x0000_i1055" DrawAspect="Content" ObjectID="_1606424540" r:id="rId57"/>
+          <o:OLEObject Type="Embed" ProgID="Equation.DSMT4" ShapeID="_x0000_i1056" DrawAspect="Content" ObjectID="_1610228465" r:id="rId57"/>
         </w:object>
       </w:r>
       <w:r>
@@ -9035,7 +9393,15 @@
           <w:sz w:val="24"/>
           <w:szCs w:val="24"/>
         </w:rPr>
-        <w:t>, был сделан инструмент в виде исполняемого сценария, рассчитывающего данные критерии для статьи.</w:t>
+        <w:t>. Б</w:t>
+      </w:r>
+      <w:r>
+        <w:rPr>
+          <w:rFonts w:ascii="Times New Roman" w:eastAsia="Times New Roman" w:hAnsi="Times New Roman" w:cs="Times New Roman"/>
+          <w:sz w:val="24"/>
+          <w:szCs w:val="24"/>
+        </w:rPr>
+        <w:t>ыл сделан инструмент в виде исполняемого сценария, рассчитывающего данные критерии для статьи.</w:t>
       </w:r>
     </w:p>
     <w:p>
@@ -9228,6 +9594,22 @@
         </w:rPr>
         <w:t>library</w:t>
       </w:r>
+      <w:r>
+        <w:rPr>
+          <w:rFonts w:ascii="Times New Roman" w:hAnsi="Times New Roman" w:cs="Times New Roman"/>
+          <w:sz w:val="24"/>
+          <w:szCs w:val="24"/>
+        </w:rPr>
+        <w:t xml:space="preserve"> </w:t>
+      </w:r>
+      <w:r>
+        <w:rPr>
+          <w:rFonts w:ascii="Times New Roman" w:hAnsi="Times New Roman" w:cs="Times New Roman"/>
+          <w:sz w:val="24"/>
+          <w:szCs w:val="24"/>
+        </w:rPr>
+        <w:t>(дата обращения 20.12.2018).</w:t>
+      </w:r>
     </w:p>
     <w:p>
       <w:pPr>
@@ -9611,6 +9993,22 @@
           <w:sz w:val="24"/>
           <w:szCs w:val="24"/>
         </w:rPr>
+        <w:t>Заславский М.М.</w:t>
+      </w:r>
+      <w:r>
+        <w:rPr>
+          <w:rFonts w:ascii="Times New Roman" w:hAnsi="Times New Roman" w:cs="Times New Roman"/>
+          <w:sz w:val="24"/>
+          <w:szCs w:val="24"/>
+        </w:rPr>
+        <w:t xml:space="preserve">, </w:t>
+      </w:r>
+      <w:r>
+        <w:rPr>
+          <w:rFonts w:ascii="Times New Roman" w:hAnsi="Times New Roman" w:cs="Times New Roman"/>
+          <w:sz w:val="24"/>
+          <w:szCs w:val="24"/>
+        </w:rPr>
         <w:t>Андросов В.Ю</w:t>
       </w:r>
       <w:r>
@@ -9619,7 +10017,15 @@
           <w:sz w:val="24"/>
           <w:szCs w:val="24"/>
         </w:rPr>
-        <w:t xml:space="preserve">. </w:t>
+        <w:t>.</w:t>
+      </w:r>
+      <w:r>
+        <w:rPr>
+          <w:rFonts w:ascii="Times New Roman" w:hAnsi="Times New Roman" w:cs="Times New Roman"/>
+          <w:sz w:val="24"/>
+          <w:szCs w:val="24"/>
+        </w:rPr>
+        <w:t xml:space="preserve"> </w:t>
       </w:r>
       <w:r>
         <w:rPr>
@@ -9635,15 +10041,94 @@
           <w:sz w:val="24"/>
           <w:szCs w:val="24"/>
         </w:rPr>
-        <w:t xml:space="preserve"> // Современные технологии в теории и практике программирования: </w:t>
-      </w:r>
-      <w:r>
-        <w:rPr>
-          <w:rFonts w:ascii="Times New Roman" w:hAnsi="Times New Roman" w:cs="Times New Roman"/>
-          <w:sz w:val="24"/>
-          <w:szCs w:val="24"/>
-        </w:rPr>
-        <w:t>материалы научно-практической конференции студентов, аспирантов и молодых ученых -201</w:t>
+        <w:t xml:space="preserve"> // Современные технологии в теории и практике программирования: материалы научно-практической конференции студентов, аспирантов и молодых ученых</w:t>
+      </w:r>
+      <w:r>
+        <w:rPr>
+          <w:rFonts w:ascii="Times New Roman" w:hAnsi="Times New Roman" w:cs="Times New Roman"/>
+          <w:sz w:val="24"/>
+          <w:szCs w:val="24"/>
+        </w:rPr>
+        <w:t>.</w:t>
+      </w:r>
+      <w:r>
+        <w:rPr>
+          <w:rFonts w:ascii="Times New Roman" w:hAnsi="Times New Roman" w:cs="Times New Roman"/>
+          <w:sz w:val="24"/>
+          <w:szCs w:val="24"/>
+        </w:rPr>
+        <w:t xml:space="preserve"> </w:t>
+      </w:r>
+      <w:r>
+        <w:rPr>
+          <w:rFonts w:ascii="Times New Roman" w:hAnsi="Times New Roman" w:cs="Times New Roman"/>
+          <w:sz w:val="24"/>
+          <w:szCs w:val="24"/>
+          <w:shd w:val="clear" w:color="auto" w:fill="FFFFFF"/>
+        </w:rPr>
+        <w:t>24 Апреля 2018</w:t>
+      </w:r>
+      <w:r>
+        <w:rPr>
+          <w:rFonts w:ascii="Times New Roman" w:hAnsi="Times New Roman" w:cs="Times New Roman"/>
+          <w:sz w:val="24"/>
+          <w:szCs w:val="24"/>
+        </w:rPr>
+        <w:t xml:space="preserve"> </w:t>
+      </w:r>
+      <w:r>
+        <w:rPr>
+          <w:rFonts w:ascii="Times New Roman" w:hAnsi="Times New Roman" w:cs="Times New Roman"/>
+          <w:sz w:val="24"/>
+          <w:szCs w:val="24"/>
+          <w:shd w:val="clear" w:color="auto" w:fill="FFFFFF"/>
+        </w:rPr>
+        <w:t xml:space="preserve">Научно-исследовательский корпус </w:t>
+      </w:r>
+      <w:proofErr w:type="spellStart"/>
+      <w:r>
+        <w:rPr>
+          <w:rFonts w:ascii="Times New Roman" w:hAnsi="Times New Roman" w:cs="Times New Roman"/>
+          <w:sz w:val="24"/>
+          <w:szCs w:val="24"/>
+          <w:shd w:val="clear" w:color="auto" w:fill="FFFFFF"/>
+        </w:rPr>
+        <w:t>СПбПУ</w:t>
+      </w:r>
+      <w:proofErr w:type="spellEnd"/>
+      <w:r>
+        <w:rPr>
+          <w:rFonts w:ascii="Times New Roman" w:hAnsi="Times New Roman" w:cs="Times New Roman"/>
+          <w:sz w:val="24"/>
+          <w:szCs w:val="24"/>
+          <w:shd w:val="clear" w:color="auto" w:fill="FFFFFF"/>
+        </w:rPr>
+        <w:t>; 2 учебный корпус, Политехническая ул., д.29</w:t>
+      </w:r>
+      <w:r>
+        <w:rPr>
+          <w:rFonts w:ascii="Times New Roman" w:hAnsi="Times New Roman" w:cs="Times New Roman"/>
+          <w:sz w:val="24"/>
+          <w:szCs w:val="24"/>
+          <w:shd w:val="clear" w:color="auto" w:fill="FFFFFF"/>
+        </w:rPr>
+        <w:t>.</w:t>
+      </w:r>
+      <w:r>
+        <w:rPr>
+          <w:rFonts w:ascii="Times New Roman" w:hAnsi="Times New Roman" w:cs="Times New Roman"/>
+          <w:sz w:val="24"/>
+          <w:szCs w:val="24"/>
+        </w:rPr>
+        <w:t xml:space="preserve"> </w:t>
+      </w:r>
+      <w:r>
+        <w:rPr>
+          <w:rFonts w:ascii="Times New Roman" w:hAnsi="Times New Roman" w:cs="Times New Roman"/>
+          <w:sz w:val="24"/>
+          <w:szCs w:val="24"/>
+        </w:rPr>
+        <w:t>201</w:t>
       </w:r>
       <w:r>
         <w:rPr>
@@ -9801,6 +10286,22 @@
         <w:t>ru</w:t>
       </w:r>
       <w:proofErr w:type="spellEnd"/>
+      <w:r>
+        <w:rPr>
+          <w:rFonts w:ascii="Times New Roman" w:hAnsi="Times New Roman" w:cs="Times New Roman"/>
+          <w:sz w:val="24"/>
+          <w:szCs w:val="24"/>
+        </w:rPr>
+        <w:t xml:space="preserve"> </w:t>
+      </w:r>
+      <w:r>
+        <w:rPr>
+          <w:rFonts w:ascii="Times New Roman" w:hAnsi="Times New Roman" w:cs="Times New Roman"/>
+          <w:sz w:val="24"/>
+          <w:szCs w:val="24"/>
+        </w:rPr>
+        <w:t>(дата обращения 20.12.2018).</w:t>
+      </w:r>
     </w:p>
     <w:p>
       <w:pPr>
@@ -9936,6 +10437,22 @@
         </w:rPr>
         <w:t>asp</w:t>
       </w:r>
+      <w:r>
+        <w:rPr>
+          <w:rFonts w:ascii="Times New Roman" w:hAnsi="Times New Roman" w:cs="Times New Roman"/>
+          <w:sz w:val="24"/>
+          <w:szCs w:val="24"/>
+        </w:rPr>
+        <w:t xml:space="preserve"> </w:t>
+      </w:r>
+      <w:r>
+        <w:rPr>
+          <w:rFonts w:ascii="Times New Roman" w:hAnsi="Times New Roman" w:cs="Times New Roman"/>
+          <w:sz w:val="24"/>
+          <w:szCs w:val="24"/>
+        </w:rPr>
+        <w:t>(дата обращения 20.12.2018).</w:t>
+      </w:r>
     </w:p>
     <w:p>
       <w:pPr>
@@ -10256,6 +10773,22 @@
         <w:t>py</w:t>
       </w:r>
       <w:proofErr w:type="spellEnd"/>
+      <w:r>
+        <w:rPr>
+          <w:rFonts w:ascii="Times New Roman" w:hAnsi="Times New Roman" w:cs="Times New Roman"/>
+          <w:sz w:val="24"/>
+          <w:szCs w:val="24"/>
+        </w:rPr>
+        <w:t xml:space="preserve"> </w:t>
+      </w:r>
+      <w:r>
+        <w:rPr>
+          <w:rFonts w:ascii="Times New Roman" w:hAnsi="Times New Roman" w:cs="Times New Roman"/>
+          <w:sz w:val="24"/>
+          <w:szCs w:val="24"/>
+        </w:rPr>
+        <w:t>(дата обращения 20.12.2018).</w:t>
+      </w:r>
     </w:p>
     <w:p>
       <w:pPr>
@@ -10375,6 +10908,23 @@
         </w:rPr>
         <w:t>: cyberleninka.ru</w:t>
       </w:r>
+      <w:r>
+        <w:rPr>
+          <w:rFonts w:ascii="Times New Roman" w:hAnsi="Times New Roman" w:cs="Times New Roman"/>
+          <w:sz w:val="24"/>
+          <w:szCs w:val="24"/>
+          <w:shd w:val="clear" w:color="auto" w:fill="FFFFFF"/>
+        </w:rPr>
+        <w:t xml:space="preserve"> </w:t>
+      </w:r>
+      <w:r>
+        <w:rPr>
+          <w:rFonts w:ascii="Times New Roman" w:hAnsi="Times New Roman" w:cs="Times New Roman"/>
+          <w:sz w:val="24"/>
+          <w:szCs w:val="24"/>
+        </w:rPr>
+        <w:t>(дата обращения 20.12.2018).</w:t>
+      </w:r>
     </w:p>
     <w:p>
       <w:pPr>
@@ -11056,7 +11606,16 @@
           <w:szCs w:val="24"/>
           <w:lang w:val="en-US"/>
         </w:rPr>
-        <w:t xml:space="preserve">. // URL: </w:t>
+        <w:t>. // URL:</w:t>
+      </w:r>
+      <w:r>
+        <w:rPr>
+          <w:rFonts w:ascii="Times New Roman" w:hAnsi="Times New Roman" w:cs="Times New Roman"/>
+          <w:sz w:val="24"/>
+          <w:szCs w:val="24"/>
+          <w:lang w:val="en-US"/>
+        </w:rPr>
+        <w:t xml:space="preserve"> </w:t>
       </w:r>
       <w:r>
         <w:rPr>
@@ -11067,6 +11626,59 @@
           <w:lang w:val="en-US"/>
         </w:rPr>
         <w:t>github.com/EduardBlees/Master-s-thesis/blob/master/script/results/testDistribution.py</w:t>
+      </w:r>
+      <w:r>
+        <w:rPr>
+          <w:rFonts w:ascii="Times New Roman" w:hAnsi="Times New Roman" w:cs="Times New Roman"/>
+          <w:sz w:val="24"/>
+          <w:szCs w:val="24"/>
+          <w:shd w:val="clear" w:color="auto" w:fill="FFFFFF"/>
+          <w:lang w:val="en-US"/>
+        </w:rPr>
+        <w:t xml:space="preserve"> </w:t>
+      </w:r>
+      <w:r>
+        <w:rPr>
+          <w:rFonts w:ascii="Times New Roman" w:hAnsi="Times New Roman" w:cs="Times New Roman"/>
+          <w:sz w:val="24"/>
+          <w:szCs w:val="24"/>
+          <w:lang w:val="en-US"/>
+        </w:rPr>
+        <w:t>(</w:t>
+      </w:r>
+      <w:r>
+        <w:rPr>
+          <w:rFonts w:ascii="Times New Roman" w:hAnsi="Times New Roman" w:cs="Times New Roman"/>
+          <w:sz w:val="24"/>
+          <w:szCs w:val="24"/>
+        </w:rPr>
+        <w:t>дата</w:t>
+      </w:r>
+      <w:r>
+        <w:rPr>
+          <w:rFonts w:ascii="Times New Roman" w:hAnsi="Times New Roman" w:cs="Times New Roman"/>
+          <w:sz w:val="24"/>
+          <w:szCs w:val="24"/>
+          <w:lang w:val="en-US"/>
+        </w:rPr>
+        <w:t xml:space="preserve"> </w:t>
+      </w:r>
+      <w:r>
+        <w:rPr>
+          <w:rFonts w:ascii="Times New Roman" w:hAnsi="Times New Roman" w:cs="Times New Roman"/>
+          <w:sz w:val="24"/>
+          <w:szCs w:val="24"/>
+        </w:rPr>
+        <w:t>обращения</w:t>
+      </w:r>
+      <w:r>
+        <w:rPr>
+          <w:rFonts w:ascii="Times New Roman" w:hAnsi="Times New Roman" w:cs="Times New Roman"/>
+          <w:sz w:val="24"/>
+          <w:szCs w:val="24"/>
+          <w:lang w:val="en-US"/>
+        </w:rPr>
+        <w:t xml:space="preserve"> 20.12.2018).</w:t>
       </w:r>
     </w:p>
     <w:p>
@@ -11089,6 +11701,7 @@
           <w:shd w:val="clear" w:color="auto" w:fill="FFFFFF"/>
           <w:lang w:val="en-US"/>
         </w:rPr>
+        <w:lastRenderedPageBreak/>
         <w:t>19</w:t>
       </w:r>
       <w:r>
@@ -11100,6 +11713,49 @@
           <w:lang w:val="en-US"/>
         </w:rPr>
         <w:t xml:space="preserve">. SciPy module for Python // URL: scipy.org </w:t>
+      </w:r>
+      <w:r>
+        <w:rPr>
+          <w:rFonts w:ascii="Times New Roman" w:hAnsi="Times New Roman" w:cs="Times New Roman"/>
+          <w:sz w:val="24"/>
+          <w:szCs w:val="24"/>
+          <w:lang w:val="en-US"/>
+        </w:rPr>
+        <w:t>(</w:t>
+      </w:r>
+      <w:r>
+        <w:rPr>
+          <w:rFonts w:ascii="Times New Roman" w:hAnsi="Times New Roman" w:cs="Times New Roman"/>
+          <w:sz w:val="24"/>
+          <w:szCs w:val="24"/>
+        </w:rPr>
+        <w:t>дата</w:t>
+      </w:r>
+      <w:r>
+        <w:rPr>
+          <w:rFonts w:ascii="Times New Roman" w:hAnsi="Times New Roman" w:cs="Times New Roman"/>
+          <w:sz w:val="24"/>
+          <w:szCs w:val="24"/>
+          <w:lang w:val="en-US"/>
+        </w:rPr>
+        <w:t xml:space="preserve"> </w:t>
+      </w:r>
+      <w:r>
+        <w:rPr>
+          <w:rFonts w:ascii="Times New Roman" w:hAnsi="Times New Roman" w:cs="Times New Roman"/>
+          <w:sz w:val="24"/>
+          <w:szCs w:val="24"/>
+        </w:rPr>
+        <w:t>обращения</w:t>
+      </w:r>
+      <w:r>
+        <w:rPr>
+          <w:rFonts w:ascii="Times New Roman" w:hAnsi="Times New Roman" w:cs="Times New Roman"/>
+          <w:sz w:val="24"/>
+          <w:szCs w:val="24"/>
+          <w:lang w:val="en-US"/>
+        </w:rPr>
+        <w:t xml:space="preserve"> 20.12.2018).</w:t>
       </w:r>
     </w:p>
     <w:p>
@@ -11229,7 +11885,6 @@
           <w:sz w:val="24"/>
           <w:szCs w:val="24"/>
         </w:rPr>
-        <w:lastRenderedPageBreak/>
         <w:t>2</w:t>
       </w:r>
       <w:r>
@@ -11349,7 +12004,6 @@
           <w:rFonts w:ascii="Times New Roman" w:eastAsia="Times New Roman" w:hAnsi="Times New Roman" w:cs="Times New Roman"/>
           <w:sz w:val="24"/>
           <w:szCs w:val="24"/>
-          <w:lang w:val="en-US"/>
         </w:rPr>
       </w:pPr>
       <w:r>
@@ -11396,7 +12050,15 @@
           <w:szCs w:val="24"/>
           <w:lang w:val="en-US"/>
         </w:rPr>
-        <w:t>. «</w:t>
+        <w:t xml:space="preserve">. </w:t>
+      </w:r>
+      <w:r>
+        <w:rPr>
+          <w:rFonts w:ascii="Times New Roman" w:hAnsi="Times New Roman" w:cs="Times New Roman"/>
+          <w:sz w:val="24"/>
+          <w:szCs w:val="24"/>
+        </w:rPr>
+        <w:t>«</w:t>
       </w:r>
       <w:r>
         <w:rPr>
@@ -11411,7 +12073,6 @@
           <w:rFonts w:ascii="Times New Roman" w:eastAsia="Times New Roman" w:hAnsi="Times New Roman" w:cs="Times New Roman"/>
           <w:sz w:val="24"/>
           <w:szCs w:val="24"/>
-          <w:lang w:val="en-US"/>
         </w:rPr>
         <w:t xml:space="preserve"> </w:t>
       </w:r>
@@ -11428,7 +12089,6 @@
           <w:rFonts w:ascii="Times New Roman" w:eastAsia="Times New Roman" w:hAnsi="Times New Roman" w:cs="Times New Roman"/>
           <w:sz w:val="24"/>
           <w:szCs w:val="24"/>
-          <w:lang w:val="en-US"/>
         </w:rPr>
         <w:t xml:space="preserve"> </w:t>
       </w:r>
@@ -11445,7 +12105,6 @@
           <w:rFonts w:ascii="Times New Roman" w:eastAsia="Times New Roman" w:hAnsi="Times New Roman" w:cs="Times New Roman"/>
           <w:sz w:val="24"/>
           <w:szCs w:val="24"/>
-          <w:lang w:val="en-US"/>
         </w:rPr>
         <w:t xml:space="preserve"> </w:t>
       </w:r>
@@ -11462,7 +12121,6 @@
           <w:rFonts w:ascii="Times New Roman" w:hAnsi="Times New Roman" w:cs="Times New Roman"/>
           <w:sz w:val="24"/>
           <w:szCs w:val="24"/>
-          <w:lang w:val="en-US"/>
         </w:rPr>
         <w:t>»</w:t>
       </w:r>
@@ -11471,9 +12129,94 @@
           <w:rFonts w:ascii="Times New Roman" w:eastAsia="Times New Roman" w:hAnsi="Times New Roman" w:cs="Times New Roman"/>
           <w:sz w:val="24"/>
           <w:szCs w:val="24"/>
-          <w:lang w:val="en-US"/>
-        </w:rPr>
-        <w:t xml:space="preserve"> // URL: habr.com/post/423889/</w:t>
+        </w:rPr>
+        <w:t xml:space="preserve"> // </w:t>
+      </w:r>
+      <w:r>
+        <w:rPr>
+          <w:rFonts w:ascii="Times New Roman" w:eastAsia="Times New Roman" w:hAnsi="Times New Roman" w:cs="Times New Roman"/>
+          <w:sz w:val="24"/>
+          <w:szCs w:val="24"/>
+          <w:lang w:val="en-US"/>
+        </w:rPr>
+        <w:t>URL</w:t>
+      </w:r>
+      <w:r>
+        <w:rPr>
+          <w:rFonts w:ascii="Times New Roman" w:eastAsia="Times New Roman" w:hAnsi="Times New Roman" w:cs="Times New Roman"/>
+          <w:sz w:val="24"/>
+          <w:szCs w:val="24"/>
+        </w:rPr>
+        <w:t xml:space="preserve">: </w:t>
+      </w:r>
+      <w:proofErr w:type="spellStart"/>
+      <w:r>
+        <w:rPr>
+          <w:rFonts w:ascii="Times New Roman" w:eastAsia="Times New Roman" w:hAnsi="Times New Roman" w:cs="Times New Roman"/>
+          <w:sz w:val="24"/>
+          <w:szCs w:val="24"/>
+          <w:lang w:val="en-US"/>
+        </w:rPr>
+        <w:t>habr</w:t>
+      </w:r>
+      <w:proofErr w:type="spellEnd"/>
+      <w:r>
+        <w:rPr>
+          <w:rFonts w:ascii="Times New Roman" w:eastAsia="Times New Roman" w:hAnsi="Times New Roman" w:cs="Times New Roman"/>
+          <w:sz w:val="24"/>
+          <w:szCs w:val="24"/>
+        </w:rPr>
+        <w:t>.</w:t>
+      </w:r>
+      <w:r>
+        <w:rPr>
+          <w:rFonts w:ascii="Times New Roman" w:eastAsia="Times New Roman" w:hAnsi="Times New Roman" w:cs="Times New Roman"/>
+          <w:sz w:val="24"/>
+          <w:szCs w:val="24"/>
+          <w:lang w:val="en-US"/>
+        </w:rPr>
+        <w:t>com</w:t>
+      </w:r>
+      <w:r>
+        <w:rPr>
+          <w:rFonts w:ascii="Times New Roman" w:eastAsia="Times New Roman" w:hAnsi="Times New Roman" w:cs="Times New Roman"/>
+          <w:sz w:val="24"/>
+          <w:szCs w:val="24"/>
+        </w:rPr>
+        <w:t>/</w:t>
+      </w:r>
+      <w:r>
+        <w:rPr>
+          <w:rFonts w:ascii="Times New Roman" w:eastAsia="Times New Roman" w:hAnsi="Times New Roman" w:cs="Times New Roman"/>
+          <w:sz w:val="24"/>
+          <w:szCs w:val="24"/>
+          <w:lang w:val="en-US"/>
+        </w:rPr>
+        <w:t>post</w:t>
+      </w:r>
+      <w:r>
+        <w:rPr>
+          <w:rFonts w:ascii="Times New Roman" w:eastAsia="Times New Roman" w:hAnsi="Times New Roman" w:cs="Times New Roman"/>
+          <w:sz w:val="24"/>
+          <w:szCs w:val="24"/>
+        </w:rPr>
+        <w:t>/423889/</w:t>
+      </w:r>
+      <w:r>
+        <w:rPr>
+          <w:rFonts w:ascii="Times New Roman" w:eastAsia="Times New Roman" w:hAnsi="Times New Roman" w:cs="Times New Roman"/>
+          <w:sz w:val="24"/>
+          <w:szCs w:val="24"/>
+        </w:rPr>
+        <w:t xml:space="preserve"> </w:t>
+      </w:r>
+      <w:r>
+        <w:rPr>
+          <w:rFonts w:ascii="Times New Roman" w:hAnsi="Times New Roman" w:cs="Times New Roman"/>
+          <w:sz w:val="24"/>
+          <w:szCs w:val="24"/>
+        </w:rPr>
+        <w:t>(дата обращения 20.12.2018).</w:t>
       </w:r>
     </w:p>
     <w:p>
@@ -11638,6 +12381,22 @@
         </w:rPr>
         <w:t>/423889/</w:t>
       </w:r>
+      <w:r>
+        <w:rPr>
+          <w:rFonts w:ascii="Times New Roman" w:eastAsia="Times New Roman" w:hAnsi="Times New Roman" w:cs="Times New Roman"/>
+          <w:sz w:val="24"/>
+          <w:szCs w:val="24"/>
+        </w:rPr>
+        <w:t xml:space="preserve"> </w:t>
+      </w:r>
+      <w:r>
+        <w:rPr>
+          <w:rFonts w:ascii="Times New Roman" w:hAnsi="Times New Roman" w:cs="Times New Roman"/>
+          <w:sz w:val="24"/>
+          <w:szCs w:val="24"/>
+        </w:rPr>
+        <w:t>(дата обращения 20.12.2018).</w:t>
+      </w:r>
     </w:p>
     <w:p>
       <w:pPr>
@@ -11793,6 +12552,22 @@
         </w:rPr>
         <w:t>/423889/</w:t>
       </w:r>
+      <w:r>
+        <w:rPr>
+          <w:rFonts w:ascii="Times New Roman" w:eastAsia="Times New Roman" w:hAnsi="Times New Roman" w:cs="Times New Roman"/>
+          <w:sz w:val="24"/>
+          <w:szCs w:val="24"/>
+        </w:rPr>
+        <w:t xml:space="preserve"> </w:t>
+      </w:r>
+      <w:r>
+        <w:rPr>
+          <w:rFonts w:ascii="Times New Roman" w:hAnsi="Times New Roman" w:cs="Times New Roman"/>
+          <w:sz w:val="24"/>
+          <w:szCs w:val="24"/>
+        </w:rPr>
+        <w:t>(дата обращения 20.12.2018).</w:t>
+      </w:r>
     </w:p>
     <w:p>
       <w:pPr>
@@ -11965,6 +12740,22 @@
           <w:szCs w:val="24"/>
         </w:rPr>
         <w:t>/423889/</w:t>
+      </w:r>
+      <w:r>
+        <w:rPr>
+          <w:rFonts w:ascii="Times New Roman" w:eastAsia="Times New Roman" w:hAnsi="Times New Roman" w:cs="Times New Roman"/>
+          <w:sz w:val="24"/>
+          <w:szCs w:val="24"/>
+        </w:rPr>
+        <w:t xml:space="preserve"> </w:t>
+      </w:r>
+      <w:r>
+        <w:rPr>
+          <w:rFonts w:ascii="Times New Roman" w:hAnsi="Times New Roman" w:cs="Times New Roman"/>
+          <w:sz w:val="24"/>
+          <w:szCs w:val="24"/>
+        </w:rPr>
+        <w:t>(дата обращения 20.12.2018).</w:t>
       </w:r>
     </w:p>
     <w:sectPr>

</xml_diff>